<commit_message>
MM minor and Results 2nd,2.5/4
</commit_message>
<xml_diff>
--- a/Manuscript/2.MaterialandMethods/MaterialandMethods_draft_VRSG.docx
+++ b/Manuscript/2.MaterialandMethods/MaterialandMethods_draft_VRSG.docx
@@ -3878,7 +3878,13 @@
           <w:b/>
           <w:lang w:val="en-US"/>
         </w:rPr>
-        <w:t>supplementary table S3)</w:t>
+        <w:t>supplementary table S3</w:t>
+      </w:r>
+      <w:r>
+        <w:rPr>
+          <w:lang w:val="en-US"/>
+        </w:rPr>
+        <w:t>)</w:t>
       </w:r>
       <w:r>
         <w:t xml:space="preserve">. </w:t>
@@ -5196,8 +5202,16 @@
           <w:b/>
           <w:lang w:val="en-US"/>
         </w:rPr>
-        <w:t>supplementary table S3)</w:t>
-      </w:r>
+        <w:t>supplementary table S3</w:t>
+      </w:r>
+      <w:bookmarkStart w:id="2" w:name="_GoBack"/>
+      <w:r>
+        <w:rPr>
+          <w:lang w:val="en-US"/>
+        </w:rPr>
+        <w:t>)</w:t>
+      </w:r>
+      <w:bookmarkEnd w:id="2"/>
       <w:r>
         <w:rPr>
           <w:lang w:val="en-US"/>
@@ -6054,10 +6068,7 @@
       </w:r>
       <w:proofErr w:type="spellEnd"/>
       <w:r>
-        <w:t xml:space="preserve"> </w:t>
-      </w:r>
-      <w:r>
-        <w:t>(</w:t>
+        <w:t xml:space="preserve"> (</w:t>
       </w:r>
       <w:proofErr w:type="spellStart"/>
       <w:r>
@@ -7988,8 +7999,6 @@
       <w:r>
         <w:t xml:space="preserve"> of</w:t>
       </w:r>
-      <w:bookmarkStart w:id="2" w:name="_GoBack"/>
-      <w:bookmarkEnd w:id="2"/>
       <w:r>
         <w:t xml:space="preserve"> </w:t>
       </w:r>
@@ -13410,6 +13419,7 @@
         <w:docPartUnique/>
       </w:docPartObj>
     </w:sdtPr>
+    <w:sdtEndPr/>
     <w:sdtContent>
       <w:p>
         <w:pPr>
@@ -13429,7 +13439,7 @@
           <w:rPr>
             <w:noProof/>
           </w:rPr>
-          <w:t>6</w:t>
+          <w:t>9</w:t>
         </w:r>
         <w:r>
           <w:fldChar w:fldCharType="end"/>
@@ -14811,7 +14821,7 @@
 </file>
 
 <file path=customXml/itemProps1.xml><?xml version="1.0" encoding="utf-8"?>
-<ds:datastoreItem xmlns:ds="http://schemas.openxmlformats.org/officeDocument/2006/customXml" ds:itemID="{88F473E9-C90D-4B3B-9514-51CEFDA8B275}">
+<ds:datastoreItem xmlns:ds="http://schemas.openxmlformats.org/officeDocument/2006/customXml" ds:itemID="{D0A2E2DC-907C-4866-B7BA-E15A24B5FC27}">
   <ds:schemaRefs>
     <ds:schemaRef ds:uri="http://schemas.openxmlformats.org/officeDocument/2006/bibliography"/>
   </ds:schemaRefs>

</xml_diff>